<commit_message>
Update Filter2D class to use centered correlation and convolution.
</commit_message>
<xml_diff>
--- a/simplenet_notes.docx
+++ b/simplenet_notes.docx
@@ -1,6 +1,6 @@
 
 <file path=word/document.xml><?xml version="1.0" encoding="utf-8"?>
-<w:document xmlns:wpc="http://schemas.microsoft.com/office/word/2010/wordprocessingCanvas" xmlns:cx="http://schemas.microsoft.com/office/drawing/2014/chartex" xmlns:cx1="http://schemas.microsoft.com/office/drawing/2015/9/8/chartex" xmlns:cx2="http://schemas.microsoft.com/office/drawing/2015/10/21/chartex" xmlns:cx3="http://schemas.microsoft.com/office/drawing/2016/5/9/chartex" xmlns:cx4="http://schemas.microsoft.com/office/drawing/2016/5/10/chartex" xmlns:cx5="http://schemas.microsoft.com/office/drawing/2016/5/11/chartex" xmlns:cx6="http://schemas.microsoft.com/office/drawing/2016/5/12/chartex" xmlns:cx7="http://schemas.microsoft.com/office/drawing/2016/5/13/chartex" xmlns:cx8="http://schemas.microsoft.com/office/drawing/2016/5/14/chartex" xmlns:mc="http://schemas.openxmlformats.org/markup-compatibility/2006" xmlns:aink="http://schemas.microsoft.com/office/drawing/2016/ink" xmlns:am3d="http://schemas.microsoft.com/office/drawing/2017/model3d" xmlns:o="urn:schemas-microsoft-com:office:office" xmlns:r="http://schemas.openxmlformats.org/officeDocument/2006/relationships" xmlns:m="http://schemas.openxmlformats.org/officeDocument/2006/math" xmlns:v="urn:schemas-microsoft-com:vml" xmlns:wp14="http://schemas.microsoft.com/office/word/2010/wordprocessingDrawing" xmlns:wp="http://schemas.openxmlformats.org/drawingml/2006/wordprocessingDrawing" xmlns:w10="urn:schemas-microsoft-com:office:word" xmlns:w="http://schemas.openxmlformats.org/wordprocessingml/2006/main" xmlns:w14="http://schemas.microsoft.com/office/word/2010/wordml" xmlns:w15="http://schemas.microsoft.com/office/word/2012/wordml" xmlns:w16cex="http://schemas.microsoft.com/office/word/2018/wordml/cex" xmlns:w16cid="http://schemas.microsoft.com/office/word/2016/wordml/cid" xmlns:w16="http://schemas.microsoft.com/office/word/2018/wordml" xmlns:w16sdtdh="http://schemas.microsoft.com/office/word/2020/wordml/sdtdatahash" xmlns:w16se="http://schemas.microsoft.com/office/word/2015/wordml/symex" xmlns:wpg="http://schemas.microsoft.com/office/word/2010/wordprocessingGroup" xmlns:wpi="http://schemas.microsoft.com/office/word/2010/wordprocessingInk" xmlns:wne="http://schemas.microsoft.com/office/word/2006/wordml" xmlns:wps="http://schemas.microsoft.com/office/word/2010/wordprocessingShape" mc:Ignorable="w14 w15 w16se w16cid w16 w16cex w16sdtdh wp14">
+<w:document xmlns:wpc="http://schemas.microsoft.com/office/word/2010/wordprocessingCanvas" xmlns:cx="http://schemas.microsoft.com/office/drawing/2014/chartex" xmlns:cx1="http://schemas.microsoft.com/office/drawing/2015/9/8/chartex" xmlns:cx2="http://schemas.microsoft.com/office/drawing/2015/10/21/chartex" xmlns:cx3="http://schemas.microsoft.com/office/drawing/2016/5/9/chartex" xmlns:cx4="http://schemas.microsoft.com/office/drawing/2016/5/10/chartex" xmlns:cx5="http://schemas.microsoft.com/office/drawing/2016/5/11/chartex" xmlns:cx6="http://schemas.microsoft.com/office/drawing/2016/5/12/chartex" xmlns:cx7="http://schemas.microsoft.com/office/drawing/2016/5/13/chartex" xmlns:cx8="http://schemas.microsoft.com/office/drawing/2016/5/14/chartex" xmlns:mc="http://schemas.openxmlformats.org/markup-compatibility/2006" xmlns:aink="http://schemas.microsoft.com/office/drawing/2016/ink" xmlns:am3d="http://schemas.microsoft.com/office/drawing/2017/model3d" xmlns:o="urn:schemas-microsoft-com:office:office" xmlns:oel="http://schemas.microsoft.com/office/2019/extlst" xmlns:r="http://schemas.openxmlformats.org/officeDocument/2006/relationships" xmlns:m="http://schemas.openxmlformats.org/officeDocument/2006/math" xmlns:v="urn:schemas-microsoft-com:vml" xmlns:wp14="http://schemas.microsoft.com/office/word/2010/wordprocessingDrawing" xmlns:wp="http://schemas.openxmlformats.org/drawingml/2006/wordprocessingDrawing" xmlns:w10="urn:schemas-microsoft-com:office:word" xmlns:w="http://schemas.openxmlformats.org/wordprocessingml/2006/main" xmlns:w14="http://schemas.microsoft.com/office/word/2010/wordml" xmlns:w15="http://schemas.microsoft.com/office/word/2012/wordml" xmlns:w16cex="http://schemas.microsoft.com/office/word/2018/wordml/cex" xmlns:w16cid="http://schemas.microsoft.com/office/word/2016/wordml/cid" xmlns:w16="http://schemas.microsoft.com/office/word/2018/wordml" xmlns:w16sdtdh="http://schemas.microsoft.com/office/word/2020/wordml/sdtdatahash" xmlns:w16se="http://schemas.microsoft.com/office/word/2015/wordml/symex" xmlns:wpg="http://schemas.microsoft.com/office/word/2010/wordprocessingGroup" xmlns:wpi="http://schemas.microsoft.com/office/word/2010/wordprocessingInk" xmlns:wne="http://schemas.microsoft.com/office/word/2006/wordml" xmlns:wps="http://schemas.microsoft.com/office/word/2010/wordprocessingShape" mc:Ignorable="w14 w15 w16se w16cid w16 w16cex w16sdtdh wp14">
   <w:body>
     <w:p>
       <w:r>
@@ -25,7 +25,18 @@
     </w:p>
     <w:p>
       <w:r>
-        <w:t>Region-Based Convolutional Neural Networks, or R-CNNs, are a family of techniques for addressing object localization and recognitio</w:t>
+        <w:t>Region-Based Convolutional Neural Networks, or R-</w:t>
+      </w:r>
+      <w:proofErr w:type="spellStart"/>
+      <w:r>
+        <w:t>CNNs</w:t>
+      </w:r>
+      <w:proofErr w:type="spellEnd"/>
+      <w:r>
+        <w:t xml:space="preserve">, are a family of techniques for addressing object localization and </w:t>
+      </w:r>
+      <w:r>
+        <w:t>recognition.</w:t>
       </w:r>
     </w:p>
     <w:p>
@@ -35,27 +46,16 @@
     </w:p>
     <w:p/>
     <w:p>
-      <w:r>
-        <w:t>**** !!!!!!!!!!!!!!!!!!!!!!!!!!!!! ***********</w:t>
-      </w:r>
-    </w:p>
-    <w:p>
-      <w:r>
-        <w:t>SmartCor results are strangely off by 3 or 4  pixels.  Center is supposed to be 16, 16 yet peaks are at 19,19.  Check the input matrix, normal matrix, to try to see which center is off.  Something is off.  Maybe the correlation algorithm is off.</w:t>
-      </w:r>
-      <w:r>
-        <w:t xml:space="preserve">  Also check the test code.  Peaks seem clearly to be at 18 but the target is 16.  What is off?</w:t>
-      </w:r>
-    </w:p>
-    <w:p>
-      <w:r>
-        <w:t xml:space="preserve">This is correlation result for r=12.  The check fails but there is clearly a peak.  It’s just that it is more than 4 away from the test </w:t>
-      </w:r>
-      <w:r>
-        <w:t>carter</w:t>
-      </w:r>
-      <w:r>
-        <w:t>.</w:t>
+      <w:pPr>
+        <w:rPr>
+          <w:noProof/>
+        </w:rPr>
+      </w:pPr>
+      <w:r>
+        <w:rPr>
+          <w:noProof/>
+        </w:rPr>
+        <w:t>Planning:</w:t>
       </w:r>
     </w:p>
     <w:p>
@@ -68,151 +68,15 @@
         <w:rPr>
           <w:noProof/>
         </w:rPr>
-        <w:drawing>
-          <wp:inline distT="0" distB="0" distL="0" distR="0" wp14:anchorId="225B46D5" wp14:editId="1C818D82">
-            <wp:extent cx="3355848" cy="3456432"/>
-            <wp:effectExtent l="0" t="0" r="0" b="0"/>
-            <wp:docPr id="1" name="Picture 1" descr="Graphical user interface&#10;&#10;Description automatically generated"/>
-            <wp:cNvGraphicFramePr>
-              <a:graphicFrameLocks xmlns:a="http://schemas.openxmlformats.org/drawingml/2006/main" noChangeAspect="1"/>
-            </wp:cNvGraphicFramePr>
-            <a:graphic xmlns:a="http://schemas.openxmlformats.org/drawingml/2006/main">
-              <a:graphicData uri="http://schemas.openxmlformats.org/drawingml/2006/picture">
-                <pic:pic xmlns:pic="http://schemas.openxmlformats.org/drawingml/2006/picture">
-                  <pic:nvPicPr>
-                    <pic:cNvPr id="1" name="Picture 1" descr="Graphical user interface&#10;&#10;Description automatically generated"/>
-                    <pic:cNvPicPr/>
-                  </pic:nvPicPr>
-                  <pic:blipFill>
-                    <a:blip r:embed="rId4"/>
-                    <a:stretch>
-                      <a:fillRect/>
-                    </a:stretch>
-                  </pic:blipFill>
-                  <pic:spPr>
-                    <a:xfrm>
-                      <a:off x="0" y="0"/>
-                      <a:ext cx="3355848" cy="3456432"/>
-                    </a:xfrm>
-                    <a:prstGeom prst="rect">
-                      <a:avLst/>
-                    </a:prstGeom>
-                  </pic:spPr>
-                </pic:pic>
-              </a:graphicData>
-            </a:graphic>
-          </wp:inline>
-        </w:drawing>
+        <w:t xml:space="preserve">What’s next for SimpleNet?  I have to remember the goal.. to simply be able to track a dark circular disk on a table.  Did some quick research and one hit addressed dark object on light surface by inverting the colors.  Obvious!   </w:t>
       </w:r>
     </w:p>
     <w:p>
-      <w:pPr>
+      <w:r>
         <w:rPr>
           <w:noProof/>
         </w:rPr>
-      </w:pPr>
-    </w:p>
-    <w:p>
-      <w:pPr>
-        <w:rPr>
-          <w:noProof/>
-        </w:rPr>
-      </w:pPr>
-      <w:r>
-        <w:rPr>
-          <w:noProof/>
-        </w:rPr>
-        <w:lastRenderedPageBreak/>
-        <w:t>This is correlation result for r=6.  It passes the test.  Not sure why.</w:t>
-      </w:r>
-    </w:p>
-    <w:p>
-      <w:r>
-        <w:rPr>
-          <w:noProof/>
-        </w:rPr>
-        <w:drawing>
-          <wp:inline distT="0" distB="0" distL="0" distR="0" wp14:anchorId="5D79DE81" wp14:editId="311E689A">
-            <wp:extent cx="3346704" cy="3456432"/>
-            <wp:effectExtent l="0" t="0" r="6350" b="0"/>
-            <wp:docPr id="2" name="Picture 2" descr="Graphical user interface&#10;&#10;Description automatically generated"/>
-            <wp:cNvGraphicFramePr>
-              <a:graphicFrameLocks xmlns:a="http://schemas.openxmlformats.org/drawingml/2006/main" noChangeAspect="1"/>
-            </wp:cNvGraphicFramePr>
-            <a:graphic xmlns:a="http://schemas.openxmlformats.org/drawingml/2006/main">
-              <a:graphicData uri="http://schemas.openxmlformats.org/drawingml/2006/picture">
-                <pic:pic xmlns:pic="http://schemas.openxmlformats.org/drawingml/2006/picture">
-                  <pic:nvPicPr>
-                    <pic:cNvPr id="2" name="Picture 2" descr="Graphical user interface&#10;&#10;Description automatically generated"/>
-                    <pic:cNvPicPr/>
-                  </pic:nvPicPr>
-                  <pic:blipFill>
-                    <a:blip r:embed="rId5"/>
-                    <a:stretch>
-                      <a:fillRect/>
-                    </a:stretch>
-                  </pic:blipFill>
-                  <pic:spPr>
-                    <a:xfrm>
-                      <a:off x="0" y="0"/>
-                      <a:ext cx="3346704" cy="3456432"/>
-                    </a:xfrm>
-                    <a:prstGeom prst="rect">
-                      <a:avLst/>
-                    </a:prstGeom>
-                  </pic:spPr>
-                </pic:pic>
-              </a:graphicData>
-            </a:graphic>
-          </wp:inline>
-        </w:drawing>
-      </w:r>
-    </w:p>
-    <w:p>
-      <w:r>
-        <w:t>This is the filter.  It is clearly offset.</w:t>
-      </w:r>
-    </w:p>
-    <w:p>
-      <w:r>
-        <w:rPr>
-          <w:noProof/>
-        </w:rPr>
-        <w:drawing>
-          <wp:inline distT="0" distB="0" distL="0" distR="0" wp14:anchorId="34D46BC4" wp14:editId="769FB482">
-            <wp:extent cx="3346704" cy="3465576"/>
-            <wp:effectExtent l="0" t="0" r="6350" b="1905"/>
-            <wp:docPr id="3" name="Picture 3" descr="Graphical user interface, chart&#10;&#10;Description automatically generated"/>
-            <wp:cNvGraphicFramePr>
-              <a:graphicFrameLocks xmlns:a="http://schemas.openxmlformats.org/drawingml/2006/main" noChangeAspect="1"/>
-            </wp:cNvGraphicFramePr>
-            <a:graphic xmlns:a="http://schemas.openxmlformats.org/drawingml/2006/main">
-              <a:graphicData uri="http://schemas.openxmlformats.org/drawingml/2006/picture">
-                <pic:pic xmlns:pic="http://schemas.openxmlformats.org/drawingml/2006/picture">
-                  <pic:nvPicPr>
-                    <pic:cNvPr id="3" name="Picture 3" descr="Graphical user interface, chart&#10;&#10;Description automatically generated"/>
-                    <pic:cNvPicPr/>
-                  </pic:nvPicPr>
-                  <pic:blipFill>
-                    <a:blip r:embed="rId6"/>
-                    <a:stretch>
-                      <a:fillRect/>
-                    </a:stretch>
-                  </pic:blipFill>
-                  <pic:spPr>
-                    <a:xfrm>
-                      <a:off x="0" y="0"/>
-                      <a:ext cx="3346704" cy="3465576"/>
-                    </a:xfrm>
-                    <a:prstGeom prst="rect">
-                      <a:avLst/>
-                    </a:prstGeom>
-                  </pic:spPr>
-                </pic:pic>
-              </a:graphicData>
-            </a:graphic>
-          </wp:inline>
-        </w:drawing>
+        <w:t xml:space="preserve">Do some design to add Momentum code to SimpleNet.  </w:t>
       </w:r>
     </w:p>
     <w:sectPr>
@@ -348,6 +212,7 @@
     <w:lsdException w:name="HTML Sample" w:semiHidden="1" w:unhideWhenUsed="1"/>
     <w:lsdException w:name="HTML Typewriter" w:semiHidden="1" w:unhideWhenUsed="1"/>
     <w:lsdException w:name="HTML Variable" w:semiHidden="1" w:unhideWhenUsed="1"/>
+    <w:lsdException w:name="Normal Table" w:semiHidden="1" w:unhideWhenUsed="1"/>
     <w:lsdException w:name="annotation subject" w:semiHidden="1" w:unhideWhenUsed="1"/>
     <w:lsdException w:name="No List" w:semiHidden="1" w:unhideWhenUsed="1"/>
     <w:lsdException w:name="Outline List 1" w:semiHidden="1" w:unhideWhenUsed="1"/>
@@ -394,8 +259,10 @@
     <w:lsdException w:name="Table Subtle 2" w:semiHidden="1" w:unhideWhenUsed="1"/>
     <w:lsdException w:name="Table Web 1" w:semiHidden="1" w:unhideWhenUsed="1"/>
     <w:lsdException w:name="Table Web 2" w:semiHidden="1" w:unhideWhenUsed="1"/>
+    <w:lsdException w:name="Table Web 3" w:semiHidden="1" w:unhideWhenUsed="1"/>
     <w:lsdException w:name="Balloon Text" w:semiHidden="1" w:unhideWhenUsed="1"/>
     <w:lsdException w:name="Table Grid" w:uiPriority="39"/>
+    <w:lsdException w:name="Table Theme" w:semiHidden="1" w:unhideWhenUsed="1"/>
     <w:lsdException w:name="Placeholder Text" w:semiHidden="1"/>
     <w:lsdException w:name="No Spacing" w:uiPriority="1" w:qFormat="1"/>
     <w:lsdException w:name="Light Shading" w:uiPriority="60"/>

</xml_diff>

<commit_message>
Lots of updates.  Fixed convolutional layers so LeNet5 netwrok now converges.
</commit_message>
<xml_diff>
--- a/simplenet_notes.docx
+++ b/simplenet_notes.docx
@@ -25,15 +25,7 @@
     </w:p>
     <w:p>
       <w:r>
-        <w:t>Region-Based Convolutional Neural Networks, or R-</w:t>
-      </w:r>
-      <w:proofErr w:type="spellStart"/>
-      <w:r>
-        <w:t>CNNs</w:t>
-      </w:r>
-      <w:proofErr w:type="spellEnd"/>
-      <w:r>
-        <w:t xml:space="preserve">, are a family of techniques for addressing object localization and </w:t>
+        <w:t xml:space="preserve">Region-Based Convolutional Neural Networks, or R-CNNs, are a family of techniques for addressing object localization and </w:t>
       </w:r>
       <w:r>
         <w:t>recognition.</w:t>
@@ -72,12 +64,135 @@
       </w:r>
     </w:p>
     <w:p>
+      <w:pPr>
+        <w:rPr>
+          <w:noProof/>
+        </w:rPr>
+      </w:pPr>
       <w:r>
         <w:rPr>
           <w:noProof/>
         </w:rPr>
         <w:t xml:space="preserve">Do some design to add Momentum code to SimpleNet.  </w:t>
       </w:r>
+    </w:p>
+    <w:p>
+      <w:pPr>
+        <w:rPr>
+          <w:noProof/>
+        </w:rPr>
+      </w:pPr>
+    </w:p>
+    <w:p>
+      <w:pPr>
+        <w:rPr>
+          <w:noProof/>
+        </w:rPr>
+      </w:pPr>
+      <w:r>
+        <w:rPr>
+          <w:noProof/>
+        </w:rPr>
+        <w:t>Papers to look at:</w:t>
+      </w:r>
+    </w:p>
+    <w:p>
+      <w:pPr>
+        <w:rPr>
+          <w:noProof/>
+        </w:rPr>
+      </w:pPr>
+      <w:r>
+        <w:rPr>
+          <w:noProof/>
+        </w:rPr>
+        <w:t>Chen_Frequency_Domain_Compact_3D_Convolutional_Neural_Networks_CVPR_2020_paper</w:t>
+      </w:r>
+      <w:r>
+        <w:rPr>
+          <w:noProof/>
+        </w:rPr>
+        <w:t xml:space="preserve"> (in spectral folder).  They deal with 3D convolution.  Refers to other papers on 3D convolution as a why to deal with the temporal domain.</w:t>
+      </w:r>
+    </w:p>
+    <w:p>
+      <w:pPr>
+        <w:rPr>
+          <w:noProof/>
+        </w:rPr>
+      </w:pPr>
+      <w:r>
+        <w:rPr>
+          <w:noProof/>
+        </w:rPr>
+        <w:t>nn_in_freq.1807.01251</w:t>
+      </w:r>
+      <w:r>
+        <w:rPr>
+          <w:noProof/>
+        </w:rPr>
+        <w:t xml:space="preserve"> has some interesting reading.   It shows how networks first fit to lower frequencys before learing higher frequency componts of trainging data.  The learned higher frequencies are the ones that lead to overfitting.</w:t>
+      </w:r>
+    </w:p>
+    <w:p>
+      <w:pPr>
+        <w:rPr>
+          <w:noProof/>
+        </w:rPr>
+      </w:pPr>
+      <w:r>
+        <w:rPr>
+          <w:noProof/>
+        </w:rPr>
+        <w:t>Image_filters is a good paper to keep in mind.</w:t>
+      </w:r>
+    </w:p>
+    <w:p>
+      <w:pPr>
+        <w:rPr>
+          <w:noProof/>
+        </w:rPr>
+      </w:pPr>
+      <w:r>
+        <w:rPr>
+          <w:noProof/>
+        </w:rPr>
+        <w:t>269_polar_transformer_networks is a must read.</w:t>
+      </w:r>
+    </w:p>
+    <w:p>
+      <w:pPr>
+        <w:rPr>
+          <w:noProof/>
+        </w:rPr>
+      </w:pPr>
+      <w:r>
+        <w:rPr>
+          <w:noProof/>
+        </w:rPr>
+        <w:t>2016-icpr-teerapittayanon…  this is the branchy net paper.</w:t>
+      </w:r>
+    </w:p>
+    <w:p>
+      <w:pPr>
+        <w:rPr>
+          <w:noProof/>
+        </w:rPr>
+      </w:pPr>
+    </w:p>
+    <w:p>
+      <w:pPr>
+        <w:rPr>
+          <w:noProof/>
+        </w:rPr>
+      </w:pPr>
+    </w:p>
+    <w:p>
+      <w:pPr>
+        <w:rPr>
+          <w:noProof/>
+        </w:rPr>
+      </w:pPr>
     </w:p>
     <w:sectPr>
       <w:pgSz w:w="12240" w:h="15840"/>

</xml_diff>